<commit_message>
Updated modelling report with feedback
</commit_message>
<xml_diff>
--- a/documents/draft/modelling_report_draft.docx
+++ b/documents/draft/modelling_report_draft.docx
@@ -28,27 +28,7 @@
           <w:shd w:val="clear" w:color="auto" w:fill="FFFFFF"/>
           <w:lang w:val="en-US"/>
         </w:rPr>
-        <w:t>The goal of this project is to assess the best movie choice a group of people could make, using constraints based on factors related to the potential movie choices and the group. The idea demonstrates the use of a model that is </w:t>
-      </w:r>
-      <w:proofErr w:type="gramStart"/>
-      <w:r>
-        <w:rPr>
-          <w:rStyle w:val="normaltextrun"/>
-          <w:color w:val="000000"/>
-          <w:shd w:val="clear" w:color="auto" w:fill="FFFFFF"/>
-          <w:lang w:val="en-US"/>
-        </w:rPr>
-        <w:t>similar to</w:t>
-      </w:r>
-      <w:proofErr w:type="gramEnd"/>
-      <w:r>
-        <w:rPr>
-          <w:rStyle w:val="normaltextrun"/>
-          <w:color w:val="000000"/>
-          <w:shd w:val="clear" w:color="auto" w:fill="FFFFFF"/>
-          <w:lang w:val="en-US"/>
-        </w:rPr>
-        <w:t> those used for watch recommendations made by platforms such as Netflix and YouTube.</w:t>
+        <w:t>The goal of this project is to assess the best movie choice a group of people could make, using constraints based on factors related to the potential movie choices and the group. The idea demonstrates the use of a model that is similar to those used for watch recommendations made by platforms such as Netflix and YouTube.</w:t>
       </w:r>
       <w:r>
         <w:rPr>
@@ -288,25 +268,7 @@
           <w:rFonts w:cstheme="minorHAnsi"/>
           <w:lang w:val="en-US"/>
         </w:rPr>
-        <w:t>=Person 1 is at least 17 years old (a = “</w:t>
-      </w:r>
-      <w:proofErr w:type="spellStart"/>
-      <w:r>
-        <w:rPr>
-          <w:rStyle w:val="normaltextrun"/>
-          <w:rFonts w:cstheme="minorHAnsi"/>
-          <w:lang w:val="en-US"/>
-        </w:rPr>
-        <w:t>atleast</w:t>
-      </w:r>
-      <w:proofErr w:type="spellEnd"/>
-      <w:r>
-        <w:rPr>
-          <w:rStyle w:val="normaltextrun"/>
-          <w:rFonts w:cstheme="minorHAnsi"/>
-          <w:lang w:val="en-US"/>
-        </w:rPr>
-        <w:t>”)</w:t>
+        <w:t>=Person 1 is at least 17 years old (a = “atleast”)</w:t>
       </w:r>
       <w:r>
         <w:rPr>
@@ -868,14 +830,7 @@
         <w:rPr>
           <w:lang w:val="en-US" w:eastAsia="en-CA"/>
         </w:rPr>
-        <w:t>L13 → L</w:t>
-      </w:r>
-      <w:proofErr w:type="gramStart"/>
-      <w:r>
-        <w:rPr>
-          <w:lang w:val="en-US" w:eastAsia="en-CA"/>
-        </w:rPr>
-        <w:t>17</w:t>
+        <w:t>L13 → L17</w:t>
       </w:r>
       <w:r>
         <w:rPr>
@@ -890,14 +845,7 @@
         <w:rPr>
           <w:lang w:val="en-US" w:eastAsia="en-CA"/>
         </w:rPr>
-        <w:t> =</w:t>
-      </w:r>
-      <w:proofErr w:type="gramEnd"/>
-      <w:r>
-        <w:rPr>
-          <w:lang w:val="en-US" w:eastAsia="en-CA"/>
-        </w:rPr>
-        <w:t> if someone is less than 13 years old then they are less than 17 also</w:t>
+        <w:t> = if someone is less than 13 years old then they are less than 17 also</w:t>
       </w:r>
       <w:r>
         <w:rPr>
@@ -971,14 +919,7 @@
         <w:rPr>
           <w:lang w:val="en-US" w:eastAsia="en-CA"/>
         </w:rPr>
-        <w:t>L</w:t>
-      </w:r>
-      <w:proofErr w:type="gramStart"/>
-      <w:r>
-        <w:rPr>
-          <w:lang w:val="en-US" w:eastAsia="en-CA"/>
-        </w:rPr>
-        <w:t>13</w:t>
+        <w:t>L13</w:t>
       </w:r>
       <w:r>
         <w:rPr>
@@ -1004,14 +945,12 @@
         </w:rPr>
         <w:t>∧</w:t>
       </w:r>
-      <w:proofErr w:type="gramEnd"/>
       <w:r>
         <w:rPr>
           <w:lang w:val="en-US" w:eastAsia="en-CA"/>
         </w:rPr>
         <w:t> </w:t>
       </w:r>
-      <w:proofErr w:type="spellStart"/>
       <w:r>
         <w:rPr>
           <w:lang w:val="en-US" w:eastAsia="en-CA"/>
@@ -1022,26 +961,17 @@
         <w:rPr>
           <w:lang w:val="en-US" w:eastAsia="en-CA"/>
         </w:rPr>
-        <w:t>atedR</w:t>
-      </w:r>
-      <w:proofErr w:type="spellEnd"/>
+        <w:t>atedR → ¬</w:t>
+      </w:r>
+      <w:r>
+        <w:t xml:space="preserve"> </w:t>
+      </w:r>
       <w:r>
         <w:rPr>
           <w:lang w:val="en-US" w:eastAsia="en-CA"/>
         </w:rPr>
-        <w:t> → ¬</w:t>
-      </w:r>
-      <w:r>
-        <w:t xml:space="preserve"> </w:t>
-      </w:r>
-      <w:proofErr w:type="spellStart"/>
-      <w:r>
-        <w:rPr>
-          <w:lang w:val="en-US" w:eastAsia="en-CA"/>
-        </w:rPr>
         <w:t>AgeAppropriate</w:t>
       </w:r>
-      <w:proofErr w:type="spellEnd"/>
       <w:r>
         <w:rPr>
           <w:lang w:val="en-US" w:eastAsia="en-CA"/>
@@ -1124,7 +1054,6 @@
           <w:lang w:eastAsia="en-CA"/>
         </w:rPr>
       </w:pPr>
-      <w:proofErr w:type="spellStart"/>
       <w:r>
         <w:rPr>
           <w:lang w:val="en-US" w:eastAsia="en-CA"/>
@@ -1143,7 +1072,6 @@
         </w:rPr>
         <w:t>ction</w:t>
       </w:r>
-      <w:proofErr w:type="spellEnd"/>
       <w:r>
         <w:rPr>
           <w:sz w:val="19"/>
@@ -1174,7 +1102,6 @@
         </w:rPr>
         <w:t> </w:t>
       </w:r>
-      <w:proofErr w:type="spellStart"/>
       <w:r>
         <w:rPr>
           <w:lang w:val="en-US" w:eastAsia="en-CA"/>
@@ -1187,7 +1114,6 @@
         </w:rPr>
         <w:t>ction</w:t>
       </w:r>
-      <w:proofErr w:type="spellEnd"/>
       <w:r>
         <w:rPr>
           <w:sz w:val="19"/>
@@ -1304,7 +1230,6 @@
         </w:rPr>
         <w:t> </w:t>
       </w:r>
-      <w:proofErr w:type="spellStart"/>
       <w:r>
         <w:rPr>
           <w:lang w:val="en-US" w:eastAsia="en-CA"/>
@@ -1327,14 +1252,7 @@
         <w:rPr>
           <w:lang w:val="en-US" w:eastAsia="en-CA"/>
         </w:rPr>
-        <w:t>propriate</w:t>
-      </w:r>
-      <w:proofErr w:type="spellEnd"/>
-      <w:r>
-        <w:rPr>
-          <w:lang w:val="en-US" w:eastAsia="en-CA"/>
-        </w:rPr>
-        <w:t> </w:t>
+        <w:t>propriate </w:t>
       </w:r>
       <w:r>
         <w:rPr>
@@ -1349,50 +1267,20 @@
         <w:rPr>
           <w:lang w:val="en-US" w:eastAsia="en-CA"/>
         </w:rPr>
-        <w:t> </w:t>
-      </w:r>
-      <w:proofErr w:type="spellStart"/>
-      <w:proofErr w:type="gramStart"/>
+        <w:t> enough</w:t>
+      </w:r>
       <w:r>
         <w:rPr>
           <w:lang w:val="en-US" w:eastAsia="en-CA"/>
         </w:rPr>
-        <w:t>enough</w:t>
+        <w:t>T</w:t>
       </w:r>
       <w:r>
         <w:rPr>
           <w:lang w:val="en-US" w:eastAsia="en-CA"/>
         </w:rPr>
-        <w:t>T</w:t>
-      </w:r>
-      <w:r>
-        <w:rPr>
-          <w:lang w:val="en-US" w:eastAsia="en-CA"/>
-        </w:rPr>
-        <w:t>ime</w:t>
-      </w:r>
-      <w:proofErr w:type="spellEnd"/>
-      <w:r>
-        <w:rPr>
-          <w:lang w:val="en-US" w:eastAsia="en-CA"/>
-        </w:rPr>
-        <w:t>  →</w:t>
-      </w:r>
-      <w:proofErr w:type="gramEnd"/>
-      <w:r>
-        <w:rPr>
-          <w:lang w:val="en-US" w:eastAsia="en-CA"/>
-        </w:rPr>
-        <w:t> </w:t>
-      </w:r>
-      <w:proofErr w:type="spellStart"/>
-      <w:r>
-        <w:rPr>
-          <w:lang w:val="en-US" w:eastAsia="en-CA"/>
-        </w:rPr>
-        <w:t>valid_movie</w:t>
-      </w:r>
-      <w:proofErr w:type="spellEnd"/>
+        <w:t>ime  → valid_movie</w:t>
+      </w:r>
       <w:r>
         <w:rPr>
           <w:lang w:eastAsia="en-CA"/>
@@ -1409,6 +1297,7 @@
         <w:t>Model Exploration</w:t>
       </w:r>
     </w:p>
+    <w:p/>
     <w:p>
       <w:pPr>
         <w:rPr>
@@ -1422,13 +1311,73 @@
           <w:rStyle w:val="normaltextrun"/>
           <w:lang w:val="en-US"/>
         </w:rPr>
-        <w:t>Exploration 1: </w:t>
-      </w:r>
-      <w:r>
-        <w:rPr>
-          <w:rStyle w:val="eop"/>
-        </w:rPr>
-        <w:t> </w:t>
+        <w:lastRenderedPageBreak/>
+        <w:t xml:space="preserve">The first exploration of our model looks to test the functionality of our constraints </w:t>
+      </w:r>
+      <w:r>
+        <w:rPr>
+          <w:rStyle w:val="normaltextrun"/>
+          <w:lang w:val="en-US"/>
+        </w:rPr>
+        <w:t xml:space="preserve">by creating </w:t>
+      </w:r>
+      <w:r>
+        <w:rPr>
+          <w:rStyle w:val="normaltextrun"/>
+          <w:lang w:val="en-US"/>
+        </w:rPr>
+        <w:t xml:space="preserve">3 </w:t>
+      </w:r>
+      <w:r>
+        <w:rPr>
+          <w:rStyle w:val="normaltextrun"/>
+          <w:lang w:val="en-US"/>
+        </w:rPr>
+        <w:t xml:space="preserve">basic profiles </w:t>
+      </w:r>
+      <w:r>
+        <w:rPr>
+          <w:rStyle w:val="normaltextrun"/>
+          <w:lang w:val="en-US"/>
+        </w:rPr>
+        <w:t xml:space="preserve">for </w:t>
+      </w:r>
+      <w:r>
+        <w:rPr>
+          <w:rStyle w:val="normaltextrun"/>
+          <w:lang w:val="en-US"/>
+        </w:rPr>
+        <w:t>people and</w:t>
+      </w:r>
+      <w:r>
+        <w:rPr>
+          <w:rStyle w:val="normaltextrun"/>
+          <w:lang w:val="en-US"/>
+        </w:rPr>
+        <w:t xml:space="preserve"> using them </w:t>
+      </w:r>
+      <w:r>
+        <w:rPr>
+          <w:rStyle w:val="normaltextrun"/>
+          <w:lang w:val="en-US"/>
+        </w:rPr>
+        <w:t>to see if we can find a solution (best movie match) from 3 hypothetical movies.</w:t>
+      </w:r>
+    </w:p>
+    <w:p>
+      <w:pPr>
+        <w:pStyle w:val="Heading3"/>
+        <w:rPr>
+          <w:rStyle w:val="normaltextrun"/>
+          <w:lang w:val="en-US"/>
+        </w:rPr>
+      </w:pPr>
+      <w:r>
+        <w:rPr>
+          <w:rStyle w:val="normaltextrun"/>
+          <w:lang w:val="en-US"/>
+        </w:rPr>
+        <w:t>People:</w:t>
       </w:r>
     </w:p>
     <w:p>
@@ -1444,14 +1393,70 @@
           <w:rStyle w:val="normaltextrun"/>
           <w:lang w:val="en-US"/>
         </w:rPr>
-        <w:lastRenderedPageBreak/>
-        <w:t>Person 1- is 7, likes romantic, dislikes horror, has 2hours </w:t>
-      </w:r>
-      <w:r>
-        <w:rPr>
-          <w:rStyle w:val="eop"/>
-        </w:rPr>
-        <w:t> </w:t>
+        <w:t>Person 1</w:t>
+      </w:r>
+      <w:r>
+        <w:rPr>
+          <w:rStyle w:val="normaltextrun"/>
+          <w:lang w:val="en-US"/>
+        </w:rPr>
+        <w:t>:</w:t>
+      </w:r>
+      <w:r>
+        <w:rPr>
+          <w:rStyle w:val="normaltextrun"/>
+          <w:lang w:val="en-US"/>
+        </w:rPr>
+        <w:t xml:space="preserve"> </w:t>
+      </w:r>
+      <w:r>
+        <w:rPr>
+          <w:rStyle w:val="normaltextrun"/>
+          <w:lang w:val="en-US"/>
+        </w:rPr>
+        <w:t>1</w:t>
+      </w:r>
+      <w:r>
+        <w:rPr>
+          <w:rStyle w:val="normaltextrun"/>
+          <w:lang w:val="en-US"/>
+        </w:rPr>
+        <w:t xml:space="preserve">7 </w:t>
+      </w:r>
+      <w:r>
+        <w:rPr>
+          <w:rStyle w:val="normaltextrun"/>
+          <w:lang w:val="en-US"/>
+        </w:rPr>
+        <w:t xml:space="preserve">years old, </w:t>
+      </w:r>
+      <w:r>
+        <w:rPr>
+          <w:rStyle w:val="normaltextrun"/>
+          <w:lang w:val="en-US"/>
+        </w:rPr>
+        <w:t>likes romanc</w:t>
+      </w:r>
+      <w:r>
+        <w:rPr>
+          <w:rStyle w:val="normaltextrun"/>
+          <w:lang w:val="en-US"/>
+        </w:rPr>
+        <w:t>e</w:t>
+      </w:r>
+      <w:r>
+        <w:rPr>
+          <w:rStyle w:val="normaltextrun"/>
+          <w:lang w:val="en-US"/>
+        </w:rPr>
+        <w:t xml:space="preserve">, dislikes horror, </w:t>
+      </w:r>
+      <w:r>
+        <w:rPr>
+          <w:rStyle w:val="normaltextrun"/>
+          <w:lang w:val="en-US"/>
+        </w:rPr>
+        <w:t>is available for 2 hours.</w:t>
       </w:r>
     </w:p>
     <w:p>
@@ -1467,17 +1472,137 @@
           <w:rStyle w:val="normaltextrun"/>
           <w:lang w:val="en-US"/>
         </w:rPr>
-        <w:t>Person 2- is 23, likes action, dislikes drama, has 3hours</w:t>
-      </w:r>
-      <w:r>
-        <w:rPr>
-          <w:rStyle w:val="eop"/>
-        </w:rPr>
-        <w:t> </w:t>
-      </w:r>
-    </w:p>
-    <w:p>
-      <w:pPr>
+        <w:t>Person 2</w:t>
+      </w:r>
+      <w:r>
+        <w:rPr>
+          <w:rStyle w:val="normaltextrun"/>
+          <w:lang w:val="en-US"/>
+        </w:rPr>
+        <w:t>:</w:t>
+      </w:r>
+      <w:r>
+        <w:rPr>
+          <w:rStyle w:val="normaltextrun"/>
+          <w:lang w:val="en-US"/>
+        </w:rPr>
+        <w:t xml:space="preserve"> 23</w:t>
+      </w:r>
+      <w:r>
+        <w:rPr>
+          <w:rStyle w:val="normaltextrun"/>
+          <w:lang w:val="en-US"/>
+        </w:rPr>
+        <w:t xml:space="preserve"> years old</w:t>
+      </w:r>
+      <w:r>
+        <w:rPr>
+          <w:rStyle w:val="normaltextrun"/>
+          <w:lang w:val="en-US"/>
+        </w:rPr>
+        <w:t xml:space="preserve">, likes action, dislikes drama, </w:t>
+      </w:r>
+      <w:r>
+        <w:rPr>
+          <w:rStyle w:val="normaltextrun"/>
+          <w:lang w:val="en-US"/>
+        </w:rPr>
+        <w:t>is available for</w:t>
+      </w:r>
+      <w:r>
+        <w:rPr>
+          <w:rStyle w:val="normaltextrun"/>
+          <w:lang w:val="en-US"/>
+        </w:rPr>
+        <w:t xml:space="preserve"> 3</w:t>
+      </w:r>
+      <w:r>
+        <w:rPr>
+          <w:rStyle w:val="normaltextrun"/>
+          <w:lang w:val="en-US"/>
+        </w:rPr>
+        <w:t xml:space="preserve"> </w:t>
+      </w:r>
+      <w:r>
+        <w:rPr>
+          <w:rStyle w:val="normaltextrun"/>
+          <w:lang w:val="en-US"/>
+        </w:rPr>
+        <w:t>hours</w:t>
+      </w:r>
+      <w:r>
+        <w:rPr>
+          <w:rStyle w:val="eop"/>
+        </w:rPr>
+        <w:t> </w:t>
+      </w:r>
+    </w:p>
+    <w:p>
+      <w:pPr>
+        <w:rPr>
+          <w:rStyle w:val="eop"/>
+        </w:rPr>
+      </w:pPr>
+      <w:r>
+        <w:rPr>
+          <w:rStyle w:val="normaltextrun"/>
+          <w:lang w:val="en-US"/>
+        </w:rPr>
+        <w:t>Person 3</w:t>
+      </w:r>
+      <w:r>
+        <w:rPr>
+          <w:rStyle w:val="normaltextrun"/>
+          <w:lang w:val="en-US"/>
+        </w:rPr>
+        <w:t>:</w:t>
+      </w:r>
+      <w:r>
+        <w:rPr>
+          <w:rStyle w:val="normaltextrun"/>
+          <w:lang w:val="en-US"/>
+        </w:rPr>
+        <w:t xml:space="preserve"> 14</w:t>
+      </w:r>
+      <w:r>
+        <w:rPr>
+          <w:rStyle w:val="normaltextrun"/>
+          <w:lang w:val="en-US"/>
+        </w:rPr>
+        <w:t xml:space="preserve"> years old</w:t>
+      </w:r>
+      <w:r>
+        <w:rPr>
+          <w:rStyle w:val="normaltextrun"/>
+          <w:lang w:val="en-US"/>
+        </w:rPr>
+        <w:t>, likes action, dislikes romanc</w:t>
+      </w:r>
+      <w:r>
+        <w:rPr>
+          <w:rStyle w:val="normaltextrun"/>
+          <w:lang w:val="en-US"/>
+        </w:rPr>
+        <w:t>e</w:t>
+      </w:r>
+      <w:r>
+        <w:rPr>
+          <w:rStyle w:val="normaltextrun"/>
+          <w:lang w:val="en-US"/>
+        </w:rPr>
+        <w:t xml:space="preserve">, </w:t>
+      </w:r>
+      <w:r>
+        <w:rPr>
+          <w:rStyle w:val="normaltextrun"/>
+          <w:lang w:val="en-US"/>
+        </w:rPr>
+        <w:t>is available for 2 hours.</w:t>
+      </w:r>
+    </w:p>
+    <w:p>
+      <w:pPr>
+        <w:pStyle w:val="Heading3"/>
         <w:rPr>
           <w:rFonts w:ascii="Segoe UI" w:hAnsi="Segoe UI" w:cs="Segoe UI"/>
           <w:sz w:val="14"/>
@@ -1486,62 +1611,104 @@
       </w:pPr>
       <w:r>
         <w:rPr>
-          <w:rStyle w:val="normaltextrun"/>
-          <w:lang w:val="en-US"/>
-        </w:rPr>
-        <w:t>Person 3- is 14, likes action, dislikes romantic, has 2 hours</w:t>
-      </w:r>
-      <w:r>
-        <w:rPr>
-          <w:rStyle w:val="eop"/>
-        </w:rPr>
-        <w:t> </w:t>
-      </w:r>
-    </w:p>
-    <w:p>
-      <w:pPr>
-        <w:rPr>
-          <w:rFonts w:ascii="Segoe UI" w:hAnsi="Segoe UI" w:cs="Segoe UI"/>
-          <w:sz w:val="14"/>
-          <w:szCs w:val="14"/>
-        </w:rPr>
-      </w:pPr>
-      <w:r>
-        <w:rPr>
-          <w:rStyle w:val="normaltextrun"/>
-          <w:lang w:val="en-US"/>
-        </w:rPr>
-        <w:t>Person 4-is 45, likes horror, dislike drama, has 1 hour</w:t>
-      </w:r>
-      <w:r>
-        <w:rPr>
-          <w:rStyle w:val="eop"/>
-        </w:rPr>
-        <w:t> </w:t>
-      </w:r>
-    </w:p>
-    <w:p>
-      <w:pPr>
-        <w:pStyle w:val="paragraph"/>
-        <w:spacing w:before="0" w:beforeAutospacing="0" w:after="0" w:afterAutospacing="0"/>
-        <w:textAlignment w:val="baseline"/>
-        <w:rPr>
-          <w:rFonts w:ascii="Segoe UI" w:hAnsi="Segoe UI" w:cs="Segoe UI"/>
-          <w:sz w:val="18"/>
-          <w:szCs w:val="18"/>
-        </w:rPr>
-      </w:pPr>
-      <w:r>
-        <w:rPr>
-          <w:rStyle w:val="eop"/>
-          <w:rFonts w:eastAsiaTheme="majorEastAsia"/>
-          <w:sz w:val="27"/>
-          <w:szCs w:val="27"/>
-        </w:rPr>
-        <w:t> </w:t>
+          <w:rStyle w:val="eop"/>
+        </w:rPr>
+        <w:t>Movies:</w:t>
+      </w:r>
+    </w:p>
+    <w:p>
+      <w:r>
+        <w:t xml:space="preserve">Movie 1: rated PG13, action, </w:t>
+      </w:r>
+      <w:r>
+        <w:t>is 130 minutes long.</w:t>
+      </w:r>
+    </w:p>
+    <w:p>
+      <w:r>
+        <w:t>Movie 2: rated R, horror, is 90 minutes long</w:t>
+      </w:r>
+    </w:p>
+    <w:p>
+      <w:r>
+        <w:t xml:space="preserve">Movie 3: </w:t>
+      </w:r>
+      <w:r>
+        <w:t>rated PG13, comedy, is 100 minutes long.</w:t>
       </w:r>
     </w:p>
     <w:p/>
+    <w:p>
+      <w:r>
+        <w:t xml:space="preserve">The idea in this model </w:t>
+      </w:r>
+      <w:r>
+        <w:t xml:space="preserve">is to obtain a solution </w:t>
+      </w:r>
+      <w:r>
+        <w:t>by iterating through each person in the group</w:t>
+      </w:r>
+      <w:r>
+        <w:t>, finding how well they match to each movie individually</w:t>
+      </w:r>
+      <w:r>
+        <w:t xml:space="preserve"> in terms of a percent score</w:t>
+      </w:r>
+      <w:r>
+        <w:t xml:space="preserve">, and turning that </w:t>
+      </w:r>
+      <w:r>
+        <w:t>into a percent score for the group.</w:t>
+      </w:r>
+      <w:r>
+        <w:t xml:space="preserve"> </w:t>
+      </w:r>
+      <w:r>
+        <w:t xml:space="preserve">Different constraints have </w:t>
+      </w:r>
+      <w:r>
+        <w:t xml:space="preserve">different weights </w:t>
+      </w:r>
+      <w:r>
+        <w:t>in regard to</w:t>
+      </w:r>
+      <w:r>
+        <w:t xml:space="preserve"> the match score </w:t>
+      </w:r>
+      <w:r>
+        <w:t>for each person. For example, in this model we are assuming that</w:t>
+      </w:r>
+      <w:r>
+        <w:t xml:space="preserve"> if a movie is not deemed age appropriate for the person, </w:t>
+      </w:r>
+      <w:r>
+        <w:t xml:space="preserve">it would be impossible for that person to watch the movie (for the sake of simplicity), so the match score for </w:t>
+      </w:r>
+      <w:r>
+        <w:t>a person with a movie that is not age appropriate would be zero.</w:t>
+      </w:r>
+      <w:r>
+        <w:t xml:space="preserve"> If the </w:t>
+      </w:r>
+      <w:r>
+        <w:t xml:space="preserve">movie matches a person’s genre preference, age rating and </w:t>
+      </w:r>
+      <w:r>
+        <w:t>availability, it would be 100</w:t>
+      </w:r>
+      <w:r>
+        <w:t>.</w:t>
+      </w:r>
+      <w:r>
+        <w:t xml:space="preserve"> T</w:t>
+      </w:r>
+      <w:r>
+        <w:t xml:space="preserve">he best movie choice for the group </w:t>
+      </w:r>
+      <w:r>
+        <w:t>is deemed to be the movie that has the highest percent score for the group.</w:t>
+      </w:r>
+    </w:p>
     <w:p>
       <w:pPr>
         <w:pStyle w:val="Heading1"/>
@@ -1715,21 +1882,7 @@
         <w:rPr>
           <w:lang w:val="en-US" w:eastAsia="en-CA"/>
         </w:rPr>
-        <w:t>A </w:t>
-      </w:r>
-      <w:proofErr w:type="gramStart"/>
-      <w:r>
-        <w:rPr>
-          <w:lang w:val="en-US" w:eastAsia="en-CA"/>
-        </w:rPr>
-        <w:t>represents  is</w:t>
-      </w:r>
-      <w:proofErr w:type="gramEnd"/>
-      <w:r>
-        <w:rPr>
-          <w:lang w:val="en-US" w:eastAsia="en-CA"/>
-        </w:rPr>
-        <w:t> _L13</w:t>
+        <w:t>A represents  is _L13</w:t>
       </w:r>
       <w:r>
         <w:rPr>
@@ -1767,35 +1920,7 @@
         <w:rPr>
           <w:lang w:val="en-US" w:eastAsia="en-CA"/>
         </w:rPr>
-        <w:t>B </w:t>
-      </w:r>
-      <w:proofErr w:type="gramStart"/>
-      <w:r>
-        <w:rPr>
-          <w:lang w:val="en-US" w:eastAsia="en-CA"/>
-        </w:rPr>
-        <w:t>represents  is</w:t>
-      </w:r>
-      <w:proofErr w:type="gramEnd"/>
-      <w:r>
-        <w:rPr>
-          <w:lang w:val="en-US" w:eastAsia="en-CA"/>
-        </w:rPr>
-        <w:t>  </w:t>
-      </w:r>
-      <w:proofErr w:type="spellStart"/>
-      <w:r>
-        <w:rPr>
-          <w:lang w:val="en-US" w:eastAsia="en-CA"/>
-        </w:rPr>
-        <w:t>rated_R</w:t>
-      </w:r>
-      <w:proofErr w:type="spellEnd"/>
-      <w:r>
-        <w:rPr>
-          <w:lang w:val="en-US" w:eastAsia="en-CA"/>
-        </w:rPr>
-        <w:t>  </w:t>
+        <w:t>B represents  is  rated_R  </w:t>
       </w:r>
       <w:r>
         <w:rPr>
@@ -1818,16 +1943,8 @@
         <w:rPr>
           <w:lang w:val="en-US" w:eastAsia="en-CA"/>
         </w:rPr>
-        <w:t>C </w:t>
-      </w:r>
-      <w:proofErr w:type="spellStart"/>
-      <w:r>
-        <w:rPr>
-          <w:lang w:val="en-US" w:eastAsia="en-CA"/>
-        </w:rPr>
-        <w:t>age_appropriate</w:t>
-      </w:r>
-      <w:proofErr w:type="spellEnd"/>
+        <w:t>C age_appropriate</w:t>
+      </w:r>
       <w:r>
         <w:rPr>
           <w:lang w:eastAsia="en-CA"/>
@@ -1971,15 +2088,7 @@
         <w:pStyle w:val="NoSpacing"/>
       </w:pPr>
       <w:r>
-        <w:t>A represents </w:t>
-      </w:r>
-      <w:proofErr w:type="spellStart"/>
-      <w:r>
-        <w:t>is_action</w:t>
-      </w:r>
-      <w:proofErr w:type="spellEnd"/>
-      <w:r>
-        <w:t> m1  </w:t>
+        <w:t>A represents is_action m1  </w:t>
       </w:r>
     </w:p>
     <w:p>
@@ -1987,15 +2096,8 @@
         <w:pStyle w:val="NoSpacing"/>
       </w:pPr>
       <w:r>
-        <w:t>B represents </w:t>
-      </w:r>
-      <w:proofErr w:type="spellStart"/>
-      <w:r>
-        <w:t>enjoys_action</w:t>
-      </w:r>
-      <w:proofErr w:type="spellEnd"/>
-      <w:r>
-        <w:t> p1  </w:t>
+        <w:lastRenderedPageBreak/>
+        <w:t>B represents enjoys_action p1  </w:t>
       </w:r>
     </w:p>
     <w:p>
@@ -2128,15 +2230,7 @@
         <w:pStyle w:val="NoSpacing"/>
       </w:pPr>
       <w:r>
-        <w:t>B represents </w:t>
-      </w:r>
-      <w:proofErr w:type="spellStart"/>
-      <w:r>
-        <w:t>age_apropriate</w:t>
-      </w:r>
-      <w:proofErr w:type="spellEnd"/>
-      <w:r>
-        <w:t>  </w:t>
+        <w:t>B represents age_apropriate  </w:t>
       </w:r>
     </w:p>
     <w:p>
@@ -2144,15 +2238,7 @@
         <w:pStyle w:val="NoSpacing"/>
       </w:pPr>
       <w:r>
-        <w:t>C represents </w:t>
-      </w:r>
-      <w:proofErr w:type="spellStart"/>
-      <w:r>
-        <w:t>enough_time</w:t>
-      </w:r>
-      <w:proofErr w:type="spellEnd"/>
-      <w:r>
-        <w:t>   </w:t>
+        <w:t>C represents enough_time   </w:t>
       </w:r>
     </w:p>
     <w:p>
@@ -2160,15 +2246,7 @@
         <w:pStyle w:val="NoSpacing"/>
       </w:pPr>
       <w:r>
-        <w:t>D represents </w:t>
-      </w:r>
-      <w:proofErr w:type="spellStart"/>
-      <w:r>
-        <w:t>valid_movie</w:t>
-      </w:r>
-      <w:proofErr w:type="spellEnd"/>
-      <w:r>
-        <w:t> </w:t>
+        <w:t>D represents valid_movie </w:t>
       </w:r>
     </w:p>
     <w:p>
@@ -2188,7 +2266,6 @@
           <w:iCs/>
           <w:noProof/>
         </w:rPr>
-        <w:lastRenderedPageBreak/>
         <w:drawing>
           <wp:inline distT="0" distB="0" distL="0" distR="0" wp14:anchorId="46BCB406" wp14:editId="446519D4">
             <wp:extent cx="3688080" cy="990600"/>
@@ -2359,17 +2436,8 @@
           <w:rStyle w:val="normaltextrun"/>
           <w:lang w:val="en-US"/>
         </w:rPr>
-        <w:t>(Format holds for other </w:t>
-      </w:r>
-      <w:proofErr w:type="gramStart"/>
-      <w:r>
-        <w:rPr>
-          <w:rStyle w:val="normaltextrun"/>
-          <w:lang w:val="en-US"/>
-        </w:rPr>
-        <w:t>people )</w:t>
-      </w:r>
-      <w:proofErr w:type="gramEnd"/>
+        <w:t>(Format holds for other people )</w:t>
+      </w:r>
       <w:r>
         <w:rPr>
           <w:rStyle w:val="eop"/>
@@ -2912,6 +2980,7 @@
         <w:rPr>
           <w:rStyle w:val="normaltextrun"/>
         </w:rPr>
+        <w:lastRenderedPageBreak/>
         <w:t>Constraints </w:t>
       </w:r>
       <w:r>
@@ -2955,9 +3024,73 @@
           <w:bCs/>
           <w:lang w:val="en-US"/>
         </w:rPr>
-        <w:t>∀</w:t>
-      </w:r>
-      <w:proofErr w:type="gramStart"/>
+        <w:t>∀x(  L13(x) </w:t>
+      </w:r>
+      <w:r>
+        <w:rPr>
+          <w:rStyle w:val="normaltextrun"/>
+          <w:b/>
+          <w:bCs/>
+          <w:lang w:val="en-US"/>
+        </w:rPr>
+        <w:t>→ L17(x) )</w:t>
+      </w:r>
+      <w:r>
+        <w:rPr>
+          <w:rStyle w:val="normaltextrun"/>
+          <w:lang w:val="en-US"/>
+        </w:rPr>
+        <w:t> = if anyone is less than 13 years old then they are also less than 17 years old</w:t>
+      </w:r>
+      <w:r>
+        <w:rPr>
+          <w:rStyle w:val="eop"/>
+        </w:rPr>
+        <w:t> </w:t>
+      </w:r>
+    </w:p>
+    <w:p>
+      <w:pPr>
+        <w:pStyle w:val="NoSpacing"/>
+        <w:rPr>
+          <w:rFonts w:ascii="Segoe UI" w:hAnsi="Segoe UI" w:cs="Segoe UI"/>
+          <w:sz w:val="18"/>
+          <w:szCs w:val="18"/>
+        </w:rPr>
+      </w:pPr>
+      <w:r>
+        <w:rPr>
+          <w:rStyle w:val="eop"/>
+        </w:rPr>
+        <w:t> </w:t>
+      </w:r>
+    </w:p>
+    <w:p>
+      <w:pPr>
+        <w:pStyle w:val="Heading3"/>
+      </w:pPr>
+      <w:r>
+        <w:rPr>
+          <w:rStyle w:val="normaltextrun"/>
+        </w:rPr>
+        <w:t>Determining appropriate rating </w:t>
+      </w:r>
+      <w:r>
+        <w:rPr>
+          <w:rStyle w:val="eop"/>
+        </w:rPr>
+        <w:t> </w:t>
+      </w:r>
+    </w:p>
+    <w:p>
+      <w:pPr>
+        <w:pStyle w:val="NoSpacing"/>
+        <w:rPr>
+          <w:rFonts w:ascii="Segoe UI" w:hAnsi="Segoe UI" w:cs="Segoe UI"/>
+          <w:sz w:val="18"/>
+          <w:szCs w:val="18"/>
+        </w:rPr>
+      </w:pPr>
       <w:r>
         <w:rPr>
           <w:rStyle w:val="normaltextrun"/>
@@ -2966,9 +3099,57 @@
           <w:bCs/>
           <w:lang w:val="en-US"/>
         </w:rPr>
-        <w:t>x(  </w:t>
-      </w:r>
-      <w:proofErr w:type="gramEnd"/>
+        <w:t>∀x∀y(  L13(x) ∧ R(y) </w:t>
+      </w:r>
+      <w:r>
+        <w:rPr>
+          <w:rStyle w:val="normaltextrun"/>
+          <w:b/>
+          <w:bCs/>
+          <w:lang w:val="en-US"/>
+        </w:rPr>
+        <w:t>→¬AA(y) ) </w:t>
+      </w:r>
+      <w:r>
+        <w:rPr>
+          <w:rStyle w:val="normaltextrun"/>
+          <w:lang w:val="en-US"/>
+        </w:rPr>
+        <w:t>= if anyone is less than 13 and any movie is rated R then the movie is not age appropriate </w:t>
+      </w:r>
+      <w:r>
+        <w:rPr>
+          <w:rStyle w:val="eop"/>
+        </w:rPr>
+        <w:t> </w:t>
+      </w:r>
+    </w:p>
+    <w:p>
+      <w:pPr>
+        <w:pStyle w:val="Heading3"/>
+      </w:pPr>
+      <w:r>
+        <w:rPr>
+          <w:rStyle w:val="normaltextrun"/>
+        </w:rPr>
+        <w:t>Determining appropriate genre </w:t>
+      </w:r>
+      <w:r>
+        <w:rPr>
+          <w:rStyle w:val="eop"/>
+        </w:rPr>
+        <w:t> </w:t>
+      </w:r>
+    </w:p>
+    <w:p>
+      <w:pPr>
+        <w:pStyle w:val="NoSpacing"/>
+        <w:rPr>
+          <w:rFonts w:ascii="Segoe UI" w:hAnsi="Segoe UI" w:cs="Segoe UI"/>
+          <w:sz w:val="18"/>
+          <w:szCs w:val="18"/>
+        </w:rPr>
+      </w:pPr>
       <w:r>
         <w:rPr>
           <w:rStyle w:val="normaltextrun"/>
@@ -2977,229 +3158,7 @@
           <w:bCs/>
           <w:lang w:val="en-US"/>
         </w:rPr>
-        <w:t>L13(x) </w:t>
-      </w:r>
-      <w:r>
-        <w:rPr>
-          <w:rStyle w:val="normaltextrun"/>
-          <w:b/>
-          <w:bCs/>
-          <w:lang w:val="en-US"/>
-        </w:rPr>
-        <w:t>→ L17(x) )</w:t>
-      </w:r>
-      <w:r>
-        <w:rPr>
-          <w:rStyle w:val="normaltextrun"/>
-          <w:lang w:val="en-US"/>
-        </w:rPr>
-        <w:t> = if anyone is less than 13 years old then they are also less than 17 years old</w:t>
-      </w:r>
-      <w:r>
-        <w:rPr>
-          <w:rStyle w:val="eop"/>
-        </w:rPr>
-        <w:t> </w:t>
-      </w:r>
-    </w:p>
-    <w:p>
-      <w:pPr>
-        <w:pStyle w:val="NoSpacing"/>
-        <w:rPr>
-          <w:rFonts w:ascii="Segoe UI" w:hAnsi="Segoe UI" w:cs="Segoe UI"/>
-          <w:sz w:val="18"/>
-          <w:szCs w:val="18"/>
-        </w:rPr>
-      </w:pPr>
-      <w:r>
-        <w:rPr>
-          <w:rStyle w:val="eop"/>
-        </w:rPr>
-        <w:t> </w:t>
-      </w:r>
-    </w:p>
-    <w:p>
-      <w:pPr>
-        <w:pStyle w:val="Heading3"/>
-      </w:pPr>
-      <w:r>
-        <w:rPr>
-          <w:rStyle w:val="normaltextrun"/>
-        </w:rPr>
-        <w:t>Determining appropriate rating </w:t>
-      </w:r>
-      <w:r>
-        <w:rPr>
-          <w:rStyle w:val="eop"/>
-        </w:rPr>
-        <w:t> </w:t>
-      </w:r>
-    </w:p>
-    <w:p>
-      <w:pPr>
-        <w:pStyle w:val="NoSpacing"/>
-        <w:rPr>
-          <w:rFonts w:ascii="Segoe UI" w:hAnsi="Segoe UI" w:cs="Segoe UI"/>
-          <w:sz w:val="18"/>
-          <w:szCs w:val="18"/>
-        </w:rPr>
-      </w:pPr>
-      <w:r>
-        <w:rPr>
-          <w:rStyle w:val="normaltextrun"/>
-          <w:rFonts w:ascii="Cambria Math" w:hAnsi="Cambria Math" w:cs="Segoe UI"/>
-          <w:b/>
-          <w:bCs/>
-          <w:lang w:val="en-US"/>
-        </w:rPr>
-        <w:t>∀</w:t>
-      </w:r>
-      <w:proofErr w:type="spellStart"/>
-      <w:r>
-        <w:rPr>
-          <w:rStyle w:val="normaltextrun"/>
-          <w:rFonts w:ascii="Cambria Math" w:hAnsi="Cambria Math" w:cs="Segoe UI"/>
-          <w:b/>
-          <w:bCs/>
-          <w:lang w:val="en-US"/>
-        </w:rPr>
-        <w:t>x∀</w:t>
-      </w:r>
-      <w:proofErr w:type="gramStart"/>
-      <w:r>
-        <w:rPr>
-          <w:rStyle w:val="normaltextrun"/>
-          <w:rFonts w:ascii="Cambria Math" w:hAnsi="Cambria Math" w:cs="Segoe UI"/>
-          <w:b/>
-          <w:bCs/>
-          <w:lang w:val="en-US"/>
-        </w:rPr>
-        <w:t>y</w:t>
-      </w:r>
-      <w:proofErr w:type="spellEnd"/>
-      <w:r>
-        <w:rPr>
-          <w:rStyle w:val="normaltextrun"/>
-          <w:rFonts w:ascii="Cambria Math" w:hAnsi="Cambria Math" w:cs="Segoe UI"/>
-          <w:b/>
-          <w:bCs/>
-          <w:lang w:val="en-US"/>
-        </w:rPr>
-        <w:t>(  </w:t>
-      </w:r>
-      <w:proofErr w:type="gramEnd"/>
-      <w:r>
-        <w:rPr>
-          <w:rStyle w:val="normaltextrun"/>
-          <w:rFonts w:ascii="Cambria Math" w:hAnsi="Cambria Math" w:cs="Segoe UI"/>
-          <w:b/>
-          <w:bCs/>
-          <w:lang w:val="en-US"/>
-        </w:rPr>
-        <w:t>L13(x) ∧ R(y) </w:t>
-      </w:r>
-      <w:r>
-        <w:rPr>
-          <w:rStyle w:val="normaltextrun"/>
-          <w:b/>
-          <w:bCs/>
-          <w:lang w:val="en-US"/>
-        </w:rPr>
-        <w:t>→¬AA(y) ) </w:t>
-      </w:r>
-      <w:r>
-        <w:rPr>
-          <w:rStyle w:val="normaltextrun"/>
-          <w:lang w:val="en-US"/>
-        </w:rPr>
-        <w:t>= if anyone is less than 13 and any movie is rated R then the movie is not age appropriate </w:t>
-      </w:r>
-      <w:r>
-        <w:rPr>
-          <w:rStyle w:val="eop"/>
-        </w:rPr>
-        <w:t> </w:t>
-      </w:r>
-    </w:p>
-    <w:p>
-      <w:pPr>
-        <w:pStyle w:val="Heading3"/>
-      </w:pPr>
-      <w:r>
-        <w:rPr>
-          <w:rStyle w:val="normaltextrun"/>
-        </w:rPr>
-        <w:t>Determining appropriate genre </w:t>
-      </w:r>
-      <w:r>
-        <w:rPr>
-          <w:rStyle w:val="eop"/>
-        </w:rPr>
-        <w:t> </w:t>
-      </w:r>
-    </w:p>
-    <w:p>
-      <w:pPr>
-        <w:pStyle w:val="NoSpacing"/>
-        <w:rPr>
-          <w:rFonts w:ascii="Segoe UI" w:hAnsi="Segoe UI" w:cs="Segoe UI"/>
-          <w:sz w:val="18"/>
-          <w:szCs w:val="18"/>
-        </w:rPr>
-      </w:pPr>
-      <w:r>
-        <w:rPr>
-          <w:rStyle w:val="normaltextrun"/>
-          <w:rFonts w:ascii="Cambria Math" w:hAnsi="Cambria Math" w:cs="Segoe UI"/>
-          <w:b/>
-          <w:bCs/>
-          <w:lang w:val="en-US"/>
-        </w:rPr>
-        <w:t>∀</w:t>
-      </w:r>
-      <w:proofErr w:type="spellStart"/>
-      <w:r>
-        <w:rPr>
-          <w:rStyle w:val="normaltextrun"/>
-          <w:rFonts w:ascii="Cambria Math" w:hAnsi="Cambria Math" w:cs="Segoe UI"/>
-          <w:b/>
-          <w:bCs/>
-          <w:lang w:val="en-US"/>
-        </w:rPr>
-        <w:t>y∀</w:t>
-      </w:r>
-      <w:proofErr w:type="gramStart"/>
-      <w:r>
-        <w:rPr>
-          <w:rStyle w:val="normaltextrun"/>
-          <w:rFonts w:ascii="Cambria Math" w:hAnsi="Cambria Math" w:cs="Segoe UI"/>
-          <w:b/>
-          <w:bCs/>
-          <w:lang w:val="en-US"/>
-        </w:rPr>
-        <w:t>x</w:t>
-      </w:r>
-      <w:proofErr w:type="spellEnd"/>
-      <w:r>
-        <w:rPr>
-          <w:rStyle w:val="normaltextrun"/>
-          <w:rFonts w:ascii="Cambria Math" w:hAnsi="Cambria Math" w:cs="Segoe UI"/>
-          <w:b/>
-          <w:bCs/>
-          <w:lang w:val="en-US"/>
-        </w:rPr>
-        <w:t>(  </w:t>
-      </w:r>
-      <w:proofErr w:type="gramEnd"/>
-      <w:r>
-        <w:rPr>
-          <w:rStyle w:val="normaltextrun"/>
-          <w:rFonts w:ascii="Cambria Math" w:hAnsi="Cambria Math" w:cs="Segoe UI"/>
-          <w:b/>
-          <w:bCs/>
-          <w:lang w:val="en-US"/>
-        </w:rPr>
-        <w:t>A(y) ∧ EA(x) </w:t>
+        <w:t>∀y∀x(  A(y) ∧ EA(x) </w:t>
       </w:r>
       <w:r>
         <w:rPr>
@@ -3251,28 +3210,55 @@
         <w:pStyle w:val="Heading1"/>
       </w:pPr>
       <w:r>
-        <w:lastRenderedPageBreak/>
-        <w:t>Requested Feedback</w:t>
-      </w:r>
-    </w:p>
-    <w:p>
-      <w:pPr>
-        <w:pStyle w:val="paragraph"/>
-        <w:spacing w:before="0" w:beforeAutospacing="0" w:after="0" w:afterAutospacing="0"/>
-        <w:textAlignment w:val="baseline"/>
-        <w:rPr>
-          <w:rFonts w:ascii="Segoe UI" w:hAnsi="Segoe UI" w:cs="Segoe UI"/>
-          <w:sz w:val="18"/>
-          <w:szCs w:val="18"/>
-        </w:rPr>
-      </w:pPr>
-      <w:r>
-        <w:rPr>
-          <w:rFonts w:ascii="Segoe UI" w:hAnsi="Segoe UI" w:cs="Segoe UI"/>
-          <w:sz w:val="18"/>
-          <w:szCs w:val="18"/>
-        </w:rPr>
-        <w:t>Provide 2-3 questions you’d like the TA’s and other students to comment on.</w:t>
+        <w:t>Requested Feedbac</w:t>
+      </w:r>
+      <w:r>
+        <w:t>k</w:t>
+      </w:r>
+    </w:p>
+    <w:p>
+      <w:r>
+        <w:t xml:space="preserve">Any feedback on a better method to </w:t>
+      </w:r>
+      <w:r>
+        <w:t>implement</w:t>
+      </w:r>
+      <w:r>
+        <w:t xml:space="preserve"> </w:t>
+      </w:r>
+      <w:r>
+        <w:t>how we are finding the best movie for the group (other than our percent method) wou</w:t>
+      </w:r>
+      <w:r>
+        <w:t>ld be awesome.</w:t>
+      </w:r>
+      <w:r>
+        <w:t xml:space="preserve"> Currently the approach is better outlined </w:t>
+      </w:r>
+      <w:r>
+        <w:t>in this document, but if it makes it easier to give some potential suggestions for the code</w:t>
+      </w:r>
+      <w:r>
+        <w:t xml:space="preserve">, you might be able to find the commit history in our github repository helpful: </w:t>
+      </w:r>
+      <w:hyperlink r:id="rId11" w:history="1">
+        <w:r>
+          <w:rPr>
+            <w:rStyle w:val="Hyperlink"/>
+          </w:rPr>
+          <w:t>https://github.com/caustin1118/CISC204-ModellingProject</w:t>
+        </w:r>
+      </w:hyperlink>
+    </w:p>
+    <w:p>
+      <w:r>
+        <w:t xml:space="preserve">Also, </w:t>
+      </w:r>
+      <w:r>
+        <w:t xml:space="preserve">we aren’t quite sure that are current number of constraints will be </w:t>
+      </w:r>
+      <w:r>
+        <w:t>enough to narrow down a movie choice on a larger scale, so any feedback on that is appreciated as well.</w:t>
       </w:r>
     </w:p>
     <w:p>
@@ -3285,7 +3271,7 @@
       </w:pPr>
     </w:p>
     <w:sectPr>
-      <w:headerReference w:type="default" r:id="rId11"/>
+      <w:headerReference w:type="default" r:id="rId12"/>
       <w:pgSz w:w="12240" w:h="15840"/>
       <w:pgMar w:top="1440" w:right="1440" w:bottom="1440" w:left="1440" w:header="708" w:footer="708" w:gutter="0"/>
       <w:cols w:space="708"/>
@@ -3437,18 +3423,10 @@
                                 <w:t xml:space="preserve">Project  </w:t>
                               </w:r>
                               <w:r>
-                                <w:t xml:space="preserve">                                                                                         </w:t>
-                              </w:r>
-                              <w:proofErr w:type="gramStart"/>
-                              <w:r>
-                                <w:t xml:space="preserve">   </w:t>
+                                <w:t xml:space="preserve">                                                                                            </w:t>
                               </w:r>
                               <w:r>
-                                <w:t>{</w:t>
-                              </w:r>
-                              <w:proofErr w:type="gramEnd"/>
-                              <w:r>
-                                <w:t xml:space="preserve">Group </w:t>
+                                <w:t xml:space="preserve">{Group </w:t>
                               </w:r>
                               <w:r>
                                 <w:t>29</w:t>
@@ -3688,6 +3666,95 @@
 <file path=word/numbering.xml><?xml version="1.0" encoding="utf-8"?>
 <w:numbering xmlns:wpc="http://schemas.microsoft.com/office/word/2010/wordprocessingCanvas" xmlns:cx="http://schemas.microsoft.com/office/drawing/2014/chartex" xmlns:cx1="http://schemas.microsoft.com/office/drawing/2015/9/8/chartex" xmlns:cx2="http://schemas.microsoft.com/office/drawing/2015/10/21/chartex" xmlns:cx3="http://schemas.microsoft.com/office/drawing/2016/5/9/chartex" xmlns:cx4="http://schemas.microsoft.com/office/drawing/2016/5/10/chartex" xmlns:cx5="http://schemas.microsoft.com/office/drawing/2016/5/11/chartex" xmlns:cx6="http://schemas.microsoft.com/office/drawing/2016/5/12/chartex" xmlns:cx7="http://schemas.microsoft.com/office/drawing/2016/5/13/chartex" xmlns:cx8="http://schemas.microsoft.com/office/drawing/2016/5/14/chartex" xmlns:mc="http://schemas.openxmlformats.org/markup-compatibility/2006" xmlns:aink="http://schemas.microsoft.com/office/drawing/2016/ink" xmlns:am3d="http://schemas.microsoft.com/office/drawing/2017/model3d" xmlns:o="urn:schemas-microsoft-com:office:office" xmlns:r="http://schemas.openxmlformats.org/officeDocument/2006/relationships" xmlns:m="http://schemas.openxmlformats.org/officeDocument/2006/math" xmlns:v="urn:schemas-microsoft-com:vml" xmlns:wp14="http://schemas.microsoft.com/office/word/2010/wordprocessingDrawing" xmlns:wp="http://schemas.openxmlformats.org/drawingml/2006/wordprocessingDrawing" xmlns:w10="urn:schemas-microsoft-com:office:word" xmlns:w="http://schemas.openxmlformats.org/wordprocessingml/2006/main" xmlns:w14="http://schemas.microsoft.com/office/word/2010/wordml" xmlns:w15="http://schemas.microsoft.com/office/word/2012/wordml" xmlns:w16cex="http://schemas.microsoft.com/office/word/2018/wordml/cex" xmlns:w16cid="http://schemas.microsoft.com/office/word/2016/wordml/cid" xmlns:w16="http://schemas.microsoft.com/office/word/2018/wordml" xmlns:w16sdtdh="http://schemas.microsoft.com/office/word/2020/wordml/sdtdatahash" xmlns:w16se="http://schemas.microsoft.com/office/word/2015/wordml/symex" xmlns:wpg="http://schemas.microsoft.com/office/word/2010/wordprocessingGroup" xmlns:wpi="http://schemas.microsoft.com/office/word/2010/wordprocessingInk" xmlns:wne="http://schemas.microsoft.com/office/word/2006/wordml" xmlns:wps="http://schemas.microsoft.com/office/word/2010/wordprocessingShape" mc:Ignorable="w14 w15 w16se w16cid w16 w16cex w16sdtdh wp14">
   <w:abstractNum w:abstractNumId="0" w15:restartNumberingAfterBreak="0">
+    <w:nsid w:val="2EA35304"/>
+    <w:multiLevelType w:val="hybridMultilevel"/>
+    <w:tmpl w:val="E634D7CA"/>
+    <w:lvl w:ilvl="0" w:tplc="1009000F">
+      <w:start w:val="1"/>
+      <w:numFmt w:val="decimal"/>
+      <w:lvlText w:val="%1."/>
+      <w:lvlJc w:val="left"/>
+      <w:pPr>
+        <w:ind w:left="720" w:hanging="360"/>
+      </w:pPr>
+      <w:rPr>
+        <w:rFonts w:hint="default"/>
+      </w:rPr>
+    </w:lvl>
+    <w:lvl w:ilvl="1" w:tplc="10090019" w:tentative="1">
+      <w:start w:val="1"/>
+      <w:numFmt w:val="lowerLetter"/>
+      <w:lvlText w:val="%2."/>
+      <w:lvlJc w:val="left"/>
+      <w:pPr>
+        <w:ind w:left="1440" w:hanging="360"/>
+      </w:pPr>
+    </w:lvl>
+    <w:lvl w:ilvl="2" w:tplc="1009001B" w:tentative="1">
+      <w:start w:val="1"/>
+      <w:numFmt w:val="lowerRoman"/>
+      <w:lvlText w:val="%3."/>
+      <w:lvlJc w:val="right"/>
+      <w:pPr>
+        <w:ind w:left="2160" w:hanging="180"/>
+      </w:pPr>
+    </w:lvl>
+    <w:lvl w:ilvl="3" w:tplc="1009000F" w:tentative="1">
+      <w:start w:val="1"/>
+      <w:numFmt w:val="decimal"/>
+      <w:lvlText w:val="%4."/>
+      <w:lvlJc w:val="left"/>
+      <w:pPr>
+        <w:ind w:left="2880" w:hanging="360"/>
+      </w:pPr>
+    </w:lvl>
+    <w:lvl w:ilvl="4" w:tplc="10090019" w:tentative="1">
+      <w:start w:val="1"/>
+      <w:numFmt w:val="lowerLetter"/>
+      <w:lvlText w:val="%5."/>
+      <w:lvlJc w:val="left"/>
+      <w:pPr>
+        <w:ind w:left="3600" w:hanging="360"/>
+      </w:pPr>
+    </w:lvl>
+    <w:lvl w:ilvl="5" w:tplc="1009001B" w:tentative="1">
+      <w:start w:val="1"/>
+      <w:numFmt w:val="lowerRoman"/>
+      <w:lvlText w:val="%6."/>
+      <w:lvlJc w:val="right"/>
+      <w:pPr>
+        <w:ind w:left="4320" w:hanging="180"/>
+      </w:pPr>
+    </w:lvl>
+    <w:lvl w:ilvl="6" w:tplc="1009000F" w:tentative="1">
+      <w:start w:val="1"/>
+      <w:numFmt w:val="decimal"/>
+      <w:lvlText w:val="%7."/>
+      <w:lvlJc w:val="left"/>
+      <w:pPr>
+        <w:ind w:left="5040" w:hanging="360"/>
+      </w:pPr>
+    </w:lvl>
+    <w:lvl w:ilvl="7" w:tplc="10090019" w:tentative="1">
+      <w:start w:val="1"/>
+      <w:numFmt w:val="lowerLetter"/>
+      <w:lvlText w:val="%8."/>
+      <w:lvlJc w:val="left"/>
+      <w:pPr>
+        <w:ind w:left="5760" w:hanging="360"/>
+      </w:pPr>
+    </w:lvl>
+    <w:lvl w:ilvl="8" w:tplc="1009001B" w:tentative="1">
+      <w:start w:val="1"/>
+      <w:numFmt w:val="lowerRoman"/>
+      <w:lvlText w:val="%9."/>
+      <w:lvlJc w:val="right"/>
+      <w:pPr>
+        <w:ind w:left="6480" w:hanging="180"/>
+      </w:pPr>
+    </w:lvl>
+  </w:abstractNum>
+  <w:abstractNum w:abstractNumId="1" w15:restartNumberingAfterBreak="0">
     <w:nsid w:val="3ABE5DAC"/>
     <w:multiLevelType w:val="multilevel"/>
     <w:tmpl w:val="BF8C10B8"/>
@@ -3836,7 +3903,7 @@
       </w:rPr>
     </w:lvl>
   </w:abstractNum>
-  <w:abstractNum w:abstractNumId="1" w15:restartNumberingAfterBreak="0">
+  <w:abstractNum w:abstractNumId="2" w15:restartNumberingAfterBreak="0">
     <w:nsid w:val="4A0A2347"/>
     <w:multiLevelType w:val="multilevel"/>
     <w:tmpl w:val="3C9A3940"/>
@@ -3985,7 +4052,7 @@
       </w:rPr>
     </w:lvl>
   </w:abstractNum>
-  <w:abstractNum w:abstractNumId="2" w15:restartNumberingAfterBreak="0">
+  <w:abstractNum w:abstractNumId="3" w15:restartNumberingAfterBreak="0">
     <w:nsid w:val="4BC212AA"/>
     <w:multiLevelType w:val="multilevel"/>
     <w:tmpl w:val="66E01244"/>
@@ -4134,7 +4201,7 @@
       </w:rPr>
     </w:lvl>
   </w:abstractNum>
-  <w:abstractNum w:abstractNumId="3" w15:restartNumberingAfterBreak="0">
+  <w:abstractNum w:abstractNumId="4" w15:restartNumberingAfterBreak="0">
     <w:nsid w:val="51641E3D"/>
     <w:multiLevelType w:val="multilevel"/>
     <w:tmpl w:val="A77CBD84"/>
@@ -4283,7 +4350,7 @@
       </w:rPr>
     </w:lvl>
   </w:abstractNum>
-  <w:abstractNum w:abstractNumId="4" w15:restartNumberingAfterBreak="0">
+  <w:abstractNum w:abstractNumId="5" w15:restartNumberingAfterBreak="0">
     <w:nsid w:val="59DD3821"/>
     <w:multiLevelType w:val="multilevel"/>
     <w:tmpl w:val="3568484C"/>
@@ -4432,7 +4499,7 @@
       </w:rPr>
     </w:lvl>
   </w:abstractNum>
-  <w:abstractNum w:abstractNumId="5" w15:restartNumberingAfterBreak="0">
+  <w:abstractNum w:abstractNumId="6" w15:restartNumberingAfterBreak="0">
     <w:nsid w:val="5B8A05F9"/>
     <w:multiLevelType w:val="hybridMultilevel"/>
     <w:tmpl w:val="33EA149A"/>
@@ -4544,7 +4611,7 @@
       </w:rPr>
     </w:lvl>
   </w:abstractNum>
-  <w:abstractNum w:abstractNumId="6" w15:restartNumberingAfterBreak="0">
+  <w:abstractNum w:abstractNumId="7" w15:restartNumberingAfterBreak="0">
     <w:nsid w:val="60043423"/>
     <w:multiLevelType w:val="multilevel"/>
     <w:tmpl w:val="A4E43D9A"/>
@@ -4694,25 +4761,28 @@
     </w:lvl>
   </w:abstractNum>
   <w:num w:numId="1">
+    <w:abstractNumId w:val="6"/>
+  </w:num>
+  <w:num w:numId="2">
+    <w:abstractNumId w:val="1"/>
+  </w:num>
+  <w:num w:numId="3">
+    <w:abstractNumId w:val="2"/>
+  </w:num>
+  <w:num w:numId="4">
+    <w:abstractNumId w:val="4"/>
+  </w:num>
+  <w:num w:numId="5">
+    <w:abstractNumId w:val="3"/>
+  </w:num>
+  <w:num w:numId="6">
     <w:abstractNumId w:val="5"/>
   </w:num>
-  <w:num w:numId="2">
+  <w:num w:numId="7">
+    <w:abstractNumId w:val="7"/>
+  </w:num>
+  <w:num w:numId="8">
     <w:abstractNumId w:val="0"/>
-  </w:num>
-  <w:num w:numId="3">
-    <w:abstractNumId w:val="1"/>
-  </w:num>
-  <w:num w:numId="4">
-    <w:abstractNumId w:val="3"/>
-  </w:num>
-  <w:num w:numId="5">
-    <w:abstractNumId w:val="2"/>
-  </w:num>
-  <w:num w:numId="6">
-    <w:abstractNumId w:val="4"/>
-  </w:num>
-  <w:num w:numId="7">
-    <w:abstractNumId w:val="6"/>
   </w:num>
 </w:numbering>
 </file>
@@ -5207,6 +5277,7 @@
   <w:style w:type="character" w:default="1" w:styleId="DefaultParagraphFont">
     <w:name w:val="Default Paragraph Font"/>
     <w:uiPriority w:val="1"/>
+    <w:semiHidden/>
     <w:unhideWhenUsed/>
   </w:style>
   <w:style w:type="table" w:default="1" w:styleId="TableNormal">
@@ -5384,6 +5455,29 @@
     <w:name w:val="tabchar"/>
     <w:basedOn w:val="DefaultParagraphFont"/>
     <w:rsid w:val="00E307FD"/>
+  </w:style>
+  <w:style w:type="character" w:styleId="Hyperlink">
+    <w:name w:val="Hyperlink"/>
+    <w:basedOn w:val="DefaultParagraphFont"/>
+    <w:uiPriority w:val="99"/>
+    <w:unhideWhenUsed/>
+    <w:rsid w:val="002B7A37"/>
+    <w:rPr>
+      <w:color w:val="0563C1" w:themeColor="hyperlink"/>
+      <w:u w:val="single"/>
+    </w:rPr>
+  </w:style>
+  <w:style w:type="character" w:styleId="UnresolvedMention">
+    <w:name w:val="Unresolved Mention"/>
+    <w:basedOn w:val="DefaultParagraphFont"/>
+    <w:uiPriority w:val="99"/>
+    <w:semiHidden/>
+    <w:unhideWhenUsed/>
+    <w:rsid w:val="002B7A37"/>
+    <w:rPr>
+      <w:color w:val="605E5C"/>
+      <w:shd w:val="clear" w:color="auto" w:fill="E1DFDD"/>
+    </w:rPr>
   </w:style>
 </w:styles>
 </file>

</xml_diff>